<commit_message>
Edit laba5 by Yaroslav
</commit_message>
<xml_diff>
--- a/laba5.docx
+++ b/laba5.docx
@@ -1,6 +1,6 @@
 
 <file path=word/document.xml><?xml version="1.0" encoding="utf-8"?>
-<w:document xmlns:wpc="http://schemas.microsoft.com/office/word/2010/wordprocessingCanvas" xmlns:mc="http://schemas.openxmlformats.org/markup-compatibility/2006" xmlns:o="urn:schemas-microsoft-com:office:office" xmlns:r="http://schemas.openxmlformats.org/officeDocument/2006/relationships" xmlns:m="http://schemas.openxmlformats.org/officeDocument/2006/math" xmlns:v="urn:schemas-microsoft-com:vml" xmlns:wp14="http://schemas.microsoft.com/office/word/2010/wordprocessingDrawing" xmlns:wp="http://schemas.openxmlformats.org/drawingml/2006/wordprocessingDrawing" xmlns:w10="urn:schemas-microsoft-com:office:word" xmlns:w="http://schemas.openxmlformats.org/wordprocessingml/2006/main" xmlns:w14="http://schemas.microsoft.com/office/word/2010/wordml" xmlns:w15="http://schemas.microsoft.com/office/word/2012/wordml" xmlns:wpg="http://schemas.microsoft.com/office/word/2010/wordprocessingGroup" xmlns:wpi="http://schemas.microsoft.com/office/word/2010/wordprocessingInk" xmlns:wne="http://schemas.microsoft.com/office/word/2006/wordml" xmlns:wps="http://schemas.microsoft.com/office/word/2010/wordprocessingShape" mc:Ignorable="w14 w15 wp14">
+<w:document xmlns:wpc="http://schemas.microsoft.com/office/word/2010/wordprocessingCanvas" xmlns:cx="http://schemas.microsoft.com/office/drawing/2014/chartex" xmlns:cx1="http://schemas.microsoft.com/office/drawing/2015/9/8/chartex" xmlns:cx2="http://schemas.microsoft.com/office/drawing/2015/10/21/chartex" xmlns:cx3="http://schemas.microsoft.com/office/drawing/2016/5/9/chartex" xmlns:cx4="http://schemas.microsoft.com/office/drawing/2016/5/10/chartex" xmlns:cx5="http://schemas.microsoft.com/office/drawing/2016/5/11/chartex" xmlns:cx6="http://schemas.microsoft.com/office/drawing/2016/5/12/chartex" xmlns:cx7="http://schemas.microsoft.com/office/drawing/2016/5/13/chartex" xmlns:cx8="http://schemas.microsoft.com/office/drawing/2016/5/14/chartex" xmlns:mc="http://schemas.openxmlformats.org/markup-compatibility/2006" xmlns:aink="http://schemas.microsoft.com/office/drawing/2016/ink" xmlns:am3d="http://schemas.microsoft.com/office/drawing/2017/model3d" xmlns:o="urn:schemas-microsoft-com:office:office" xmlns:r="http://schemas.openxmlformats.org/officeDocument/2006/relationships" xmlns:m="http://schemas.openxmlformats.org/officeDocument/2006/math" xmlns:v="urn:schemas-microsoft-com:vml" xmlns:wp14="http://schemas.microsoft.com/office/word/2010/wordprocessingDrawing" xmlns:wp="http://schemas.openxmlformats.org/drawingml/2006/wordprocessingDrawing" xmlns:w10="urn:schemas-microsoft-com:office:word" xmlns:w="http://schemas.openxmlformats.org/wordprocessingml/2006/main" xmlns:w14="http://schemas.microsoft.com/office/word/2010/wordml" xmlns:w15="http://schemas.microsoft.com/office/word/2012/wordml" xmlns:w16cex="http://schemas.microsoft.com/office/word/2018/wordml/cex" xmlns:w16cid="http://schemas.microsoft.com/office/word/2016/wordml/cid" xmlns:w16="http://schemas.microsoft.com/office/word/2018/wordml" xmlns:w16se="http://schemas.microsoft.com/office/word/2015/wordml/symex" xmlns:wpg="http://schemas.microsoft.com/office/word/2010/wordprocessingGroup" xmlns:wpi="http://schemas.microsoft.com/office/word/2010/wordprocessingInk" xmlns:wne="http://schemas.microsoft.com/office/word/2006/wordml" xmlns:wps="http://schemas.microsoft.com/office/word/2010/wordprocessingShape" mc:Ignorable="w14 w15 w16se w16cid w16 w16cex wp14">
   <w:body>
     <w:p>
       <w:pPr>
@@ -224,77 +224,82 @@
           <w:szCs w:val="32"/>
         </w:rPr>
       </w:pPr>
-      <w:proofErr w:type="spellStart"/>
       <w:r>
         <w:rPr>
           <w:sz w:val="32"/>
           <w:szCs w:val="32"/>
         </w:rPr>
-        <w:t>Криворучко</w:t>
-      </w:r>
-      <w:proofErr w:type="spellEnd"/>
-      <w:r>
+        <w:t>Криворучко К.В.</w:t>
+      </w:r>
+    </w:p>
+    <w:p>
+      <w:pPr>
+        <w:jc w:val="right"/>
         <w:rPr>
           <w:sz w:val="32"/>
           <w:szCs w:val="32"/>
         </w:rPr>
-        <w:t xml:space="preserve"> К.В.</w:t>
-      </w:r>
-    </w:p>
-    <w:p>
-      <w:pPr>
-        <w:jc w:val="right"/>
+      </w:pPr>
+      <w:r>
         <w:rPr>
           <w:sz w:val="32"/>
           <w:szCs w:val="32"/>
         </w:rPr>
-      </w:pPr>
+        <w:t xml:space="preserve">Дунаєнко </w:t>
+      </w:r>
       <w:r>
         <w:rPr>
           <w:sz w:val="32"/>
           <w:szCs w:val="32"/>
         </w:rPr>
-        <w:t>Дунаєнко А.В.</w:t>
-      </w:r>
-    </w:p>
-    <w:p>
-      <w:pPr>
-        <w:jc w:val="right"/>
+        <w:t>Я</w:t>
+      </w:r>
+      <w:r>
         <w:rPr>
           <w:sz w:val="32"/>
           <w:szCs w:val="32"/>
         </w:rPr>
-      </w:pPr>
-      <w:r>
+        <w:t>.В.</w:t>
+      </w:r>
+    </w:p>
+    <w:p>
+      <w:pPr>
+        <w:jc w:val="right"/>
         <w:rPr>
           <w:sz w:val="32"/>
           <w:szCs w:val="32"/>
         </w:rPr>
-        <w:t>Перевірив викладач</w:t>
-      </w:r>
-    </w:p>
-    <w:p>
-      <w:pPr>
-        <w:jc w:val="right"/>
+      </w:pPr>
+      <w:r>
         <w:rPr>
           <w:sz w:val="32"/>
           <w:szCs w:val="32"/>
         </w:rPr>
-      </w:pPr>
-      <w:proofErr w:type="spellStart"/>
-      <w:r>
+        <w:t>Перевірив викладач</w:t>
+      </w:r>
+    </w:p>
+    <w:p>
+      <w:pPr>
+        <w:jc w:val="right"/>
         <w:rPr>
           <w:sz w:val="32"/>
           <w:szCs w:val="32"/>
         </w:rPr>
-        <w:t>Повхліб</w:t>
-      </w:r>
-      <w:proofErr w:type="spellEnd"/>
+      </w:pPr>
+      <w:proofErr w:type="spellStart"/>
       <w:r>
         <w:rPr>
           <w:sz w:val="32"/>
           <w:szCs w:val="32"/>
         </w:rPr>
+        <w:t>Повхліб</w:t>
+      </w:r>
+      <w:proofErr w:type="spellEnd"/>
+      <w:r>
+        <w:rPr>
+          <w:sz w:val="32"/>
+          <w:szCs w:val="32"/>
+        </w:rPr>
         <w:t xml:space="preserve"> В.С. </w:t>
       </w:r>
     </w:p>
@@ -359,30 +364,28 @@
           <w:sz w:val="28"/>
           <w:szCs w:val="28"/>
         </w:rPr>
-        <w:t xml:space="preserve"> групи РПЗ-83а </w:t>
-      </w:r>
-      <w:proofErr w:type="spellStart"/>
-      <w:r>
-        <w:rPr>
-          <w:sz w:val="28"/>
-          <w:szCs w:val="28"/>
-        </w:rPr>
-        <w:t>Криворучка</w:t>
-      </w:r>
-      <w:proofErr w:type="spellEnd"/>
-      <w:r>
-        <w:rPr>
-          <w:sz w:val="28"/>
-          <w:szCs w:val="28"/>
-        </w:rPr>
-        <w:t xml:space="preserve"> К.В.</w:t>
-      </w:r>
-      <w:r>
-        <w:rPr>
-          <w:sz w:val="28"/>
-          <w:szCs w:val="28"/>
-        </w:rPr>
-        <w:t xml:space="preserve"> Дунаєнка А.В.</w:t>
+        <w:t xml:space="preserve"> групи РПЗ-83а Криворучка К.В.</w:t>
+      </w:r>
+      <w:r>
+        <w:rPr>
+          <w:sz w:val="28"/>
+          <w:szCs w:val="28"/>
+        </w:rPr>
+        <w:t xml:space="preserve"> Дунаєнка </w:t>
+      </w:r>
+      <w:r>
+        <w:rPr>
+          <w:sz w:val="28"/>
+          <w:szCs w:val="28"/>
+        </w:rPr>
+        <w:t>Я</w:t>
+      </w:r>
+      <w:r>
+        <w:rPr>
+          <w:sz w:val="28"/>
+          <w:szCs w:val="28"/>
+        </w:rPr>
+        <w:t>.В.</w:t>
       </w:r>
     </w:p>
     <w:p/>
@@ -463,6 +466,503 @@
         </w:rPr>
         <w:t>3. Знайомство з базовими діями при роботі з файлами та каталогами.</w:t>
       </w:r>
+    </w:p>
+    <w:p>
+      <w:pPr>
+        <w:rPr>
+          <w:b/>
+          <w:bCs/>
+          <w:sz w:val="28"/>
+          <w:szCs w:val="28"/>
+          <w:lang w:val="en-US"/>
+        </w:rPr>
+      </w:pPr>
+      <w:r>
+        <w:rPr>
+          <w:b/>
+          <w:bCs/>
+          <w:sz w:val="28"/>
+          <w:szCs w:val="28"/>
+        </w:rPr>
+        <w:t>Хід роботи</w:t>
+      </w:r>
+      <w:r>
+        <w:rPr>
+          <w:b/>
+          <w:bCs/>
+          <w:sz w:val="28"/>
+          <w:szCs w:val="28"/>
+          <w:lang w:val="en-US"/>
+        </w:rPr>
+        <w:t>:</w:t>
+      </w:r>
+    </w:p>
+    <w:p>
+      <w:pPr>
+        <w:rPr>
+          <w:noProof/>
+        </w:rPr>
+      </w:pPr>
+      <w:r>
+        <w:rPr>
+          <w:noProof/>
+        </w:rPr>
+        <w:t>Створення файла</w:t>
+      </w:r>
+    </w:p>
+    <w:p>
+      <w:r>
+        <w:rPr>
+          <w:noProof/>
+        </w:rPr>
+        <w:drawing>
+          <wp:inline distT="0" distB="0" distL="0" distR="0" wp14:anchorId="654B9185" wp14:editId="1F1A899D">
+            <wp:extent cx="5940425" cy="3341370"/>
+            <wp:effectExtent l="0" t="0" r="3175" b="0"/>
+            <wp:docPr id="1" name="Рисунок 1"/>
+            <wp:cNvGraphicFramePr>
+              <a:graphicFrameLocks xmlns:a="http://schemas.openxmlformats.org/drawingml/2006/main" noChangeAspect="1"/>
+            </wp:cNvGraphicFramePr>
+            <a:graphic xmlns:a="http://schemas.openxmlformats.org/drawingml/2006/main">
+              <a:graphicData uri="http://schemas.openxmlformats.org/drawingml/2006/picture">
+                <pic:pic xmlns:pic="http://schemas.openxmlformats.org/drawingml/2006/picture">
+                  <pic:nvPicPr>
+                    <pic:cNvPr id="1" name=""/>
+                    <pic:cNvPicPr/>
+                  </pic:nvPicPr>
+                  <pic:blipFill>
+                    <a:blip r:embed="rId5"/>
+                    <a:stretch>
+                      <a:fillRect/>
+                    </a:stretch>
+                  </pic:blipFill>
+                  <pic:spPr>
+                    <a:xfrm>
+                      <a:off x="0" y="0"/>
+                      <a:ext cx="5940425" cy="3341370"/>
+                    </a:xfrm>
+                    <a:prstGeom prst="rect">
+                      <a:avLst/>
+                    </a:prstGeom>
+                  </pic:spPr>
+                </pic:pic>
+              </a:graphicData>
+            </a:graphic>
+          </wp:inline>
+        </w:drawing>
+      </w:r>
+    </w:p>
+    <w:p>
+      <w:pPr>
+        <w:rPr>
+          <w:lang w:val="en-US"/>
+        </w:rPr>
+      </w:pPr>
+      <w:r>
+        <w:t xml:space="preserve">Створений архів </w:t>
+      </w:r>
+      <w:r>
+        <w:rPr>
+          <w:lang w:val="en-US"/>
+        </w:rPr>
+        <w:t xml:space="preserve">tar </w:t>
+      </w:r>
+    </w:p>
+    <w:p>
+      <w:pPr>
+        <w:rPr>
+          <w:lang w:val="en-US"/>
+        </w:rPr>
+      </w:pPr>
+      <w:r>
+        <w:rPr>
+          <w:noProof/>
+        </w:rPr>
+        <w:lastRenderedPageBreak/>
+        <w:drawing>
+          <wp:inline distT="0" distB="0" distL="0" distR="0" wp14:anchorId="581E0DE5" wp14:editId="1407FD6F">
+            <wp:extent cx="5940425" cy="3341370"/>
+            <wp:effectExtent l="0" t="0" r="3175" b="0"/>
+            <wp:docPr id="2" name="Рисунок 2"/>
+            <wp:cNvGraphicFramePr>
+              <a:graphicFrameLocks xmlns:a="http://schemas.openxmlformats.org/drawingml/2006/main" noChangeAspect="1"/>
+            </wp:cNvGraphicFramePr>
+            <a:graphic xmlns:a="http://schemas.openxmlformats.org/drawingml/2006/main">
+              <a:graphicData uri="http://schemas.openxmlformats.org/drawingml/2006/picture">
+                <pic:pic xmlns:pic="http://schemas.openxmlformats.org/drawingml/2006/picture">
+                  <pic:nvPicPr>
+                    <pic:cNvPr id="1" name=""/>
+                    <pic:cNvPicPr/>
+                  </pic:nvPicPr>
+                  <pic:blipFill>
+                    <a:blip r:embed="rId6"/>
+                    <a:stretch>
+                      <a:fillRect/>
+                    </a:stretch>
+                  </pic:blipFill>
+                  <pic:spPr>
+                    <a:xfrm>
+                      <a:off x="0" y="0"/>
+                      <a:ext cx="5940425" cy="3341370"/>
+                    </a:xfrm>
+                    <a:prstGeom prst="rect">
+                      <a:avLst/>
+                    </a:prstGeom>
+                  </pic:spPr>
+                </pic:pic>
+              </a:graphicData>
+            </a:graphic>
+          </wp:inline>
+        </w:drawing>
+      </w:r>
+    </w:p>
+    <w:p>
+      <w:r>
+        <w:t>Перегляд архіву</w:t>
+      </w:r>
+    </w:p>
+    <w:p>
+      <w:r>
+        <w:rPr>
+          <w:noProof/>
+        </w:rPr>
+        <w:drawing>
+          <wp:inline distT="0" distB="0" distL="0" distR="0" wp14:anchorId="11924CBD" wp14:editId="3496B817">
+            <wp:extent cx="5940425" cy="3341370"/>
+            <wp:effectExtent l="0" t="0" r="3175" b="0"/>
+            <wp:docPr id="3" name="Рисунок 3"/>
+            <wp:cNvGraphicFramePr>
+              <a:graphicFrameLocks xmlns:a="http://schemas.openxmlformats.org/drawingml/2006/main" noChangeAspect="1"/>
+            </wp:cNvGraphicFramePr>
+            <a:graphic xmlns:a="http://schemas.openxmlformats.org/drawingml/2006/main">
+              <a:graphicData uri="http://schemas.openxmlformats.org/drawingml/2006/picture">
+                <pic:pic xmlns:pic="http://schemas.openxmlformats.org/drawingml/2006/picture">
+                  <pic:nvPicPr>
+                    <pic:cNvPr id="1" name=""/>
+                    <pic:cNvPicPr/>
+                  </pic:nvPicPr>
+                  <pic:blipFill>
+                    <a:blip r:embed="rId7"/>
+                    <a:stretch>
+                      <a:fillRect/>
+                    </a:stretch>
+                  </pic:blipFill>
+                  <pic:spPr>
+                    <a:xfrm>
+                      <a:off x="0" y="0"/>
+                      <a:ext cx="5940425" cy="3341370"/>
+                    </a:xfrm>
+                    <a:prstGeom prst="rect">
+                      <a:avLst/>
+                    </a:prstGeom>
+                  </pic:spPr>
+                </pic:pic>
+              </a:graphicData>
+            </a:graphic>
+          </wp:inline>
+        </w:drawing>
+      </w:r>
+    </w:p>
+    <w:p>
+      <w:proofErr w:type="spellStart"/>
+      <w:r>
+        <w:t>Розархівував</w:t>
+      </w:r>
+      <w:proofErr w:type="spellEnd"/>
+    </w:p>
+    <w:p>
+      <w:r>
+        <w:rPr>
+          <w:noProof/>
+        </w:rPr>
+        <w:lastRenderedPageBreak/>
+        <w:drawing>
+          <wp:inline distT="0" distB="0" distL="0" distR="0" wp14:anchorId="1521247F" wp14:editId="3381E352">
+            <wp:extent cx="5940425" cy="3341370"/>
+            <wp:effectExtent l="0" t="0" r="3175" b="0"/>
+            <wp:docPr id="4" name="Рисунок 4"/>
+            <wp:cNvGraphicFramePr>
+              <a:graphicFrameLocks xmlns:a="http://schemas.openxmlformats.org/drawingml/2006/main" noChangeAspect="1"/>
+            </wp:cNvGraphicFramePr>
+            <a:graphic xmlns:a="http://schemas.openxmlformats.org/drawingml/2006/main">
+              <a:graphicData uri="http://schemas.openxmlformats.org/drawingml/2006/picture">
+                <pic:pic xmlns:pic="http://schemas.openxmlformats.org/drawingml/2006/picture">
+                  <pic:nvPicPr>
+                    <pic:cNvPr id="1" name=""/>
+                    <pic:cNvPicPr/>
+                  </pic:nvPicPr>
+                  <pic:blipFill>
+                    <a:blip r:embed="rId8"/>
+                    <a:stretch>
+                      <a:fillRect/>
+                    </a:stretch>
+                  </pic:blipFill>
+                  <pic:spPr>
+                    <a:xfrm>
+                      <a:off x="0" y="0"/>
+                      <a:ext cx="5940425" cy="3341370"/>
+                    </a:xfrm>
+                    <a:prstGeom prst="rect">
+                      <a:avLst/>
+                    </a:prstGeom>
+                  </pic:spPr>
+                </pic:pic>
+              </a:graphicData>
+            </a:graphic>
+          </wp:inline>
+        </w:drawing>
+      </w:r>
+    </w:p>
+    <w:p>
+      <w:pPr>
+        <w:rPr>
+          <w:lang w:val="en-US"/>
+        </w:rPr>
+      </w:pPr>
+      <w:r>
+        <w:rPr>
+          <w:lang w:val="en-US"/>
+        </w:rPr>
+        <w:t xml:space="preserve">Tar </w:t>
+      </w:r>
+      <w:proofErr w:type="spellStart"/>
+      <w:r>
+        <w:rPr>
+          <w:lang w:val="en-US"/>
+        </w:rPr>
+        <w:t>gzip</w:t>
+      </w:r>
+      <w:proofErr w:type="spellEnd"/>
+    </w:p>
+    <w:p>
+      <w:pPr>
+        <w:rPr>
+          <w:lang w:val="en-US"/>
+        </w:rPr>
+      </w:pPr>
+      <w:r>
+        <w:rPr>
+          <w:noProof/>
+        </w:rPr>
+        <w:drawing>
+          <wp:inline distT="0" distB="0" distL="0" distR="0" wp14:anchorId="18FA89B2" wp14:editId="5E814163">
+            <wp:extent cx="5940425" cy="3341370"/>
+            <wp:effectExtent l="0" t="0" r="3175" b="0"/>
+            <wp:docPr id="6" name="Рисунок 6"/>
+            <wp:cNvGraphicFramePr>
+              <a:graphicFrameLocks xmlns:a="http://schemas.openxmlformats.org/drawingml/2006/main" noChangeAspect="1"/>
+            </wp:cNvGraphicFramePr>
+            <a:graphic xmlns:a="http://schemas.openxmlformats.org/drawingml/2006/main">
+              <a:graphicData uri="http://schemas.openxmlformats.org/drawingml/2006/picture">
+                <pic:pic xmlns:pic="http://schemas.openxmlformats.org/drawingml/2006/picture">
+                  <pic:nvPicPr>
+                    <pic:cNvPr id="1" name=""/>
+                    <pic:cNvPicPr/>
+                  </pic:nvPicPr>
+                  <pic:blipFill>
+                    <a:blip r:embed="rId9"/>
+                    <a:stretch>
+                      <a:fillRect/>
+                    </a:stretch>
+                  </pic:blipFill>
+                  <pic:spPr>
+                    <a:xfrm>
+                      <a:off x="0" y="0"/>
+                      <a:ext cx="5940425" cy="3341370"/>
+                    </a:xfrm>
+                    <a:prstGeom prst="rect">
+                      <a:avLst/>
+                    </a:prstGeom>
+                  </pic:spPr>
+                </pic:pic>
+              </a:graphicData>
+            </a:graphic>
+          </wp:inline>
+        </w:drawing>
+      </w:r>
+    </w:p>
+    <w:p>
+      <w:pPr>
+        <w:rPr>
+          <w:lang w:val="en-US"/>
+        </w:rPr>
+      </w:pPr>
+      <w:r>
+        <w:rPr>
+          <w:noProof/>
+        </w:rPr>
+        <w:lastRenderedPageBreak/>
+        <w:drawing>
+          <wp:inline distT="0" distB="0" distL="0" distR="0" wp14:anchorId="1FB656FF" wp14:editId="31343AEC">
+            <wp:extent cx="5940425" cy="3341370"/>
+            <wp:effectExtent l="0" t="0" r="3175" b="0"/>
+            <wp:docPr id="7" name="Рисунок 7"/>
+            <wp:cNvGraphicFramePr>
+              <a:graphicFrameLocks xmlns:a="http://schemas.openxmlformats.org/drawingml/2006/main" noChangeAspect="1"/>
+            </wp:cNvGraphicFramePr>
+            <a:graphic xmlns:a="http://schemas.openxmlformats.org/drawingml/2006/main">
+              <a:graphicData uri="http://schemas.openxmlformats.org/drawingml/2006/picture">
+                <pic:pic xmlns:pic="http://schemas.openxmlformats.org/drawingml/2006/picture">
+                  <pic:nvPicPr>
+                    <pic:cNvPr id="1" name=""/>
+                    <pic:cNvPicPr/>
+                  </pic:nvPicPr>
+                  <pic:blipFill>
+                    <a:blip r:embed="rId10"/>
+                    <a:stretch>
+                      <a:fillRect/>
+                    </a:stretch>
+                  </pic:blipFill>
+                  <pic:spPr>
+                    <a:xfrm>
+                      <a:off x="0" y="0"/>
+                      <a:ext cx="5940425" cy="3341370"/>
+                    </a:xfrm>
+                    <a:prstGeom prst="rect">
+                      <a:avLst/>
+                    </a:prstGeom>
+                  </pic:spPr>
+                </pic:pic>
+              </a:graphicData>
+            </a:graphic>
+          </wp:inline>
+        </w:drawing>
+      </w:r>
+    </w:p>
+    <w:p>
+      <w:pPr>
+        <w:rPr>
+          <w:lang w:val="en-US"/>
+        </w:rPr>
+      </w:pPr>
+    </w:p>
+    <w:p>
+      <w:pPr>
+        <w:rPr>
+          <w:lang w:val="en-US"/>
+        </w:rPr>
+      </w:pPr>
+      <w:r>
+        <w:rPr>
+          <w:lang w:val="en-US"/>
+        </w:rPr>
+        <w:t xml:space="preserve">Tar </w:t>
+      </w:r>
+      <w:proofErr w:type="spellStart"/>
+      <w:r>
+        <w:rPr>
+          <w:lang w:val="en-US"/>
+        </w:rPr>
+        <w:t>bzip</w:t>
+      </w:r>
+      <w:proofErr w:type="spellEnd"/>
+    </w:p>
+    <w:p>
+      <w:pPr>
+        <w:rPr>
+          <w:lang w:val="en-US"/>
+        </w:rPr>
+      </w:pPr>
+      <w:r>
+        <w:rPr>
+          <w:noProof/>
+        </w:rPr>
+        <w:drawing>
+          <wp:inline distT="0" distB="0" distL="0" distR="0" wp14:anchorId="3BC531BF" wp14:editId="17124734">
+            <wp:extent cx="5940425" cy="3341370"/>
+            <wp:effectExtent l="0" t="0" r="3175" b="0"/>
+            <wp:docPr id="9" name="Рисунок 9"/>
+            <wp:cNvGraphicFramePr>
+              <a:graphicFrameLocks xmlns:a="http://schemas.openxmlformats.org/drawingml/2006/main" noChangeAspect="1"/>
+            </wp:cNvGraphicFramePr>
+            <a:graphic xmlns:a="http://schemas.openxmlformats.org/drawingml/2006/main">
+              <a:graphicData uri="http://schemas.openxmlformats.org/drawingml/2006/picture">
+                <pic:pic xmlns:pic="http://schemas.openxmlformats.org/drawingml/2006/picture">
+                  <pic:nvPicPr>
+                    <pic:cNvPr id="1" name=""/>
+                    <pic:cNvPicPr/>
+                  </pic:nvPicPr>
+                  <pic:blipFill>
+                    <a:blip r:embed="rId11"/>
+                    <a:stretch>
+                      <a:fillRect/>
+                    </a:stretch>
+                  </pic:blipFill>
+                  <pic:spPr>
+                    <a:xfrm>
+                      <a:off x="0" y="0"/>
+                      <a:ext cx="5940425" cy="3341370"/>
+                    </a:xfrm>
+                    <a:prstGeom prst="rect">
+                      <a:avLst/>
+                    </a:prstGeom>
+                  </pic:spPr>
+                </pic:pic>
+              </a:graphicData>
+            </a:graphic>
+          </wp:inline>
+        </w:drawing>
+      </w:r>
+    </w:p>
+    <w:p>
+      <w:pPr>
+        <w:rPr>
+          <w:b/>
+          <w:bCs/>
+          <w:sz w:val="28"/>
+          <w:szCs w:val="28"/>
+          <w:lang w:val="en-US"/>
+        </w:rPr>
+      </w:pPr>
+      <w:r>
+        <w:rPr>
+          <w:noProof/>
+        </w:rPr>
+        <w:lastRenderedPageBreak/>
+        <w:drawing>
+          <wp:inline distT="0" distB="0" distL="0" distR="0" wp14:anchorId="4776F67C" wp14:editId="3B30C161">
+            <wp:extent cx="5940425" cy="3341370"/>
+            <wp:effectExtent l="0" t="0" r="3175" b="0"/>
+            <wp:docPr id="10" name="Рисунок 10"/>
+            <wp:cNvGraphicFramePr>
+              <a:graphicFrameLocks xmlns:a="http://schemas.openxmlformats.org/drawingml/2006/main" noChangeAspect="1"/>
+            </wp:cNvGraphicFramePr>
+            <a:graphic xmlns:a="http://schemas.openxmlformats.org/drawingml/2006/main">
+              <a:graphicData uri="http://schemas.openxmlformats.org/drawingml/2006/picture">
+                <pic:pic xmlns:pic="http://schemas.openxmlformats.org/drawingml/2006/picture">
+                  <pic:nvPicPr>
+                    <pic:cNvPr id="1" name=""/>
+                    <pic:cNvPicPr/>
+                  </pic:nvPicPr>
+                  <pic:blipFill>
+                    <a:blip r:embed="rId12"/>
+                    <a:stretch>
+                      <a:fillRect/>
+                    </a:stretch>
+                  </pic:blipFill>
+                  <pic:spPr>
+                    <a:xfrm>
+                      <a:off x="0" y="0"/>
+                      <a:ext cx="5940425" cy="3341370"/>
+                    </a:xfrm>
+                    <a:prstGeom prst="rect">
+                      <a:avLst/>
+                    </a:prstGeom>
+                  </pic:spPr>
+                </pic:pic>
+              </a:graphicData>
+            </a:graphic>
+          </wp:inline>
+        </w:drawing>
+      </w:r>
+    </w:p>
+    <w:p>
+      <w:pPr>
+        <w:rPr>
+          <w:sz w:val="28"/>
+          <w:szCs w:val="28"/>
+        </w:rPr>
+      </w:pPr>
     </w:p>
     <w:p>
       <w:pPr>
@@ -700,23 +1200,6 @@
           <w:sz w:val="28"/>
           <w:szCs w:val="28"/>
         </w:rPr>
-        <w:t>Завдання для попередньої підготовки</w:t>
-      </w:r>
-    </w:p>
-    <w:p>
-      <w:pPr>
-        <w:rPr>
-          <w:b/>
-          <w:sz w:val="28"/>
-          <w:szCs w:val="28"/>
-        </w:rPr>
-      </w:pPr>
-      <w:r>
-        <w:rPr>
-          <w:b/>
-          <w:sz w:val="28"/>
-          <w:szCs w:val="28"/>
-        </w:rPr>
         <w:t>Відповіді на контрольні запитання:</w:t>
       </w:r>
     </w:p>
@@ -1000,6 +1483,7 @@
           <w:sz w:val="28"/>
           <w:szCs w:val="28"/>
         </w:rPr>
+        <w:lastRenderedPageBreak/>
         <w:t xml:space="preserve">ЗА допомогою спеціальних алгоритмів </w:t>
       </w:r>
       <w:proofErr w:type="spellStart"/>
@@ -1072,7 +1556,6 @@
           <w:szCs w:val="28"/>
           <w:lang w:val="en-GB"/>
         </w:rPr>
-        <w:lastRenderedPageBreak/>
         <w:t>ARJ</w:t>
       </w:r>
     </w:p>
@@ -1155,23 +1638,7 @@
           <w:sz w:val="28"/>
           <w:szCs w:val="28"/>
         </w:rPr>
-        <w:t xml:space="preserve">безкоштовна вільна утиліта командного рядка (а також алгоритм) з відкритим початковим кодом для стиснення даних. Розроблена і вперше опублікована </w:t>
-      </w:r>
-      <w:proofErr w:type="spellStart"/>
-      <w:r>
-        <w:rPr>
-          <w:sz w:val="28"/>
-          <w:szCs w:val="28"/>
-        </w:rPr>
-        <w:t>Джуліаном</w:t>
-      </w:r>
-      <w:proofErr w:type="spellEnd"/>
-      <w:r>
-        <w:rPr>
-          <w:sz w:val="28"/>
-          <w:szCs w:val="28"/>
-        </w:rPr>
-        <w:t xml:space="preserve"> </w:t>
+        <w:t xml:space="preserve">безкоштовна вільна утиліта командного рядка (а також алгоритм) з відкритим початковим кодом для стиснення даних. Розроблена і вперше опублікована Джуліаном </w:t>
       </w:r>
       <w:proofErr w:type="spellStart"/>
       <w:r>
@@ -2087,6 +2554,7 @@
           <w:sz w:val="28"/>
           <w:szCs w:val="28"/>
         </w:rPr>
+        <w:lastRenderedPageBreak/>
         <w:t>LZ4</w:t>
       </w:r>
       <w:r>
@@ -2172,7 +2640,6 @@
           <w:sz w:val="28"/>
           <w:szCs w:val="28"/>
         </w:rPr>
-        <w:lastRenderedPageBreak/>
         <w:t>4)</w:t>
       </w:r>
     </w:p>
@@ -2538,56 +3005,214 @@
         <w:rPr>
           <w:sz w:val="28"/>
           <w:szCs w:val="28"/>
+        </w:rPr>
+      </w:pPr>
+      <w:r>
+        <w:rPr>
+          <w:sz w:val="28"/>
+          <w:szCs w:val="28"/>
+        </w:rPr>
+        <w:t>В ході ви</w:t>
+      </w:r>
+      <w:r>
+        <w:rPr>
+          <w:sz w:val="28"/>
+          <w:szCs w:val="28"/>
+        </w:rPr>
+        <w:t>конання лабораторної роботи ми ознайомились з базовими ді</w:t>
+      </w:r>
+      <w:r>
+        <w:rPr>
+          <w:sz w:val="28"/>
+          <w:szCs w:val="28"/>
+        </w:rPr>
+        <w:t>я</w:t>
+      </w:r>
+      <w:r>
+        <w:rPr>
+          <w:sz w:val="28"/>
+          <w:szCs w:val="28"/>
+        </w:rPr>
+        <w:t xml:space="preserve">ми при роботі з довідкою, файлами та каталогами. Отримали та закріпили навички роботи з командною оболонкою </w:t>
+      </w:r>
+      <w:r>
+        <w:rPr>
+          <w:sz w:val="28"/>
+          <w:szCs w:val="28"/>
           <w:lang w:val="en-GB"/>
         </w:rPr>
-      </w:pPr>
-      <w:r>
-        <w:rPr>
-          <w:sz w:val="28"/>
-          <w:szCs w:val="28"/>
-        </w:rPr>
-        <w:t>В ході ви</w:t>
-      </w:r>
-      <w:r>
-        <w:rPr>
-          <w:sz w:val="28"/>
-          <w:szCs w:val="28"/>
-        </w:rPr>
-        <w:t xml:space="preserve">конання лабораторної роботи ми ознайомились з базовими </w:t>
-      </w:r>
-      <w:proofErr w:type="spellStart"/>
-      <w:r>
-        <w:rPr>
-          <w:sz w:val="28"/>
-          <w:szCs w:val="28"/>
-        </w:rPr>
-        <w:t>діми</w:t>
-      </w:r>
-      <w:proofErr w:type="spellEnd"/>
-      <w:r>
-        <w:rPr>
-          <w:sz w:val="28"/>
-          <w:szCs w:val="28"/>
-        </w:rPr>
-        <w:t xml:space="preserve"> при роботі з довідкою, файлами та каталогами. Отримали та закріпили навички роботи з командною оболонкою </w:t>
-      </w:r>
-      <w:r>
-        <w:rPr>
-          <w:sz w:val="28"/>
-          <w:szCs w:val="28"/>
-          <w:lang w:val="en-GB"/>
-        </w:rPr>
-        <w:t>B</w:t>
-      </w:r>
-      <w:bookmarkStart w:id="0" w:name="_GoBack"/>
-      <w:bookmarkEnd w:id="0"/>
-      <w:r>
-        <w:rPr>
-          <w:sz w:val="28"/>
-          <w:szCs w:val="28"/>
-          <w:lang w:val="en-GB"/>
-        </w:rPr>
-        <w:t>ash.</w:t>
+        <w:t>Bash</w:t>
+      </w:r>
+      <w:r>
+        <w:rPr>
+          <w:sz w:val="28"/>
+          <w:szCs w:val="28"/>
+          <w:lang w:val="ru-RU"/>
+        </w:rPr>
+        <w:t>.</w:t>
+      </w:r>
+      <w:r>
+        <w:rPr>
+          <w:sz w:val="28"/>
+          <w:szCs w:val="28"/>
+          <w:lang w:val="ru-RU"/>
+        </w:rPr>
+        <w:t xml:space="preserve">  </w:t>
+      </w:r>
+      <w:proofErr w:type="spellStart"/>
+      <w:r>
+        <w:rPr>
+          <w:sz w:val="28"/>
+          <w:szCs w:val="28"/>
+          <w:lang w:val="ru-RU"/>
+        </w:rPr>
+        <w:t>Закріпили</w:t>
+      </w:r>
+      <w:proofErr w:type="spellEnd"/>
+      <w:r>
+        <w:rPr>
+          <w:sz w:val="28"/>
+          <w:szCs w:val="28"/>
+          <w:lang w:val="ru-RU"/>
+        </w:rPr>
+        <w:t xml:space="preserve"> </w:t>
+      </w:r>
+      <w:proofErr w:type="spellStart"/>
+      <w:r>
+        <w:rPr>
+          <w:sz w:val="28"/>
+          <w:szCs w:val="28"/>
+          <w:lang w:val="ru-RU"/>
+        </w:rPr>
+        <w:t>навички</w:t>
+      </w:r>
+      <w:proofErr w:type="spellEnd"/>
+      <w:r>
+        <w:rPr>
+          <w:sz w:val="28"/>
+          <w:szCs w:val="28"/>
+          <w:lang w:val="ru-RU"/>
+        </w:rPr>
+        <w:t xml:space="preserve"> </w:t>
+      </w:r>
+      <w:proofErr w:type="spellStart"/>
+      <w:r>
+        <w:rPr>
+          <w:sz w:val="28"/>
+          <w:szCs w:val="28"/>
+          <w:lang w:val="ru-RU"/>
+        </w:rPr>
+        <w:t>створення</w:t>
+      </w:r>
+      <w:proofErr w:type="spellEnd"/>
+      <w:r>
+        <w:rPr>
+          <w:sz w:val="28"/>
+          <w:szCs w:val="28"/>
+          <w:lang w:val="ru-RU"/>
+        </w:rPr>
+        <w:t xml:space="preserve"> </w:t>
+      </w:r>
+      <w:proofErr w:type="spellStart"/>
+      <w:r>
+        <w:rPr>
+          <w:sz w:val="28"/>
+          <w:szCs w:val="28"/>
+          <w:lang w:val="ru-RU"/>
+        </w:rPr>
+        <w:t>файлів</w:t>
+      </w:r>
+      <w:proofErr w:type="spellEnd"/>
+      <w:r>
+        <w:rPr>
+          <w:sz w:val="28"/>
+          <w:szCs w:val="28"/>
+          <w:lang w:val="ru-RU"/>
+        </w:rPr>
+        <w:t xml:space="preserve"> в </w:t>
+      </w:r>
+      <w:proofErr w:type="spellStart"/>
+      <w:r>
+        <w:rPr>
+          <w:sz w:val="28"/>
+          <w:szCs w:val="28"/>
+          <w:lang w:val="ru-RU"/>
+        </w:rPr>
+        <w:t>середовищі</w:t>
+      </w:r>
+      <w:proofErr w:type="spellEnd"/>
+      <w:r>
+        <w:rPr>
+          <w:sz w:val="28"/>
+          <w:szCs w:val="28"/>
+          <w:lang w:val="ru-RU"/>
+        </w:rPr>
+        <w:t xml:space="preserve"> </w:t>
+      </w:r>
+      <w:r>
+        <w:rPr>
+          <w:sz w:val="28"/>
+          <w:szCs w:val="28"/>
+          <w:lang w:val="en-US"/>
+        </w:rPr>
+        <w:t>Linux</w:t>
+      </w:r>
+      <w:r>
+        <w:rPr>
+          <w:sz w:val="28"/>
+          <w:szCs w:val="28"/>
+          <w:lang w:val="ru-RU"/>
+        </w:rPr>
+        <w:t xml:space="preserve">. </w:t>
+      </w:r>
+      <w:r>
+        <w:rPr>
+          <w:sz w:val="28"/>
+          <w:szCs w:val="28"/>
+        </w:rPr>
+        <w:t xml:space="preserve">Навчилися архівувати файл, виконувати різні операції над архівом та стискати його до </w:t>
+      </w:r>
+      <w:proofErr w:type="spellStart"/>
+      <w:r>
+        <w:rPr>
+          <w:sz w:val="28"/>
+          <w:szCs w:val="28"/>
+          <w:lang w:val="en-US"/>
+        </w:rPr>
+        <w:t>gzip</w:t>
+      </w:r>
+      <w:proofErr w:type="spellEnd"/>
+      <w:r>
+        <w:rPr>
+          <w:sz w:val="28"/>
+          <w:szCs w:val="28"/>
+        </w:rPr>
+        <w:t xml:space="preserve"> і </w:t>
+      </w:r>
+      <w:proofErr w:type="spellStart"/>
+      <w:r>
+        <w:rPr>
+          <w:sz w:val="28"/>
+          <w:szCs w:val="28"/>
+          <w:lang w:val="en-US"/>
+        </w:rPr>
+        <w:t>bz</w:t>
+      </w:r>
+      <w:proofErr w:type="spellEnd"/>
+      <w:r>
+        <w:rPr>
+          <w:sz w:val="28"/>
+          <w:szCs w:val="28"/>
+          <w:lang w:val="ru-RU"/>
+        </w:rPr>
+        <w:t>2</w:t>
+      </w:r>
+      <w:r>
+        <w:rPr>
+          <w:sz w:val="28"/>
+          <w:szCs w:val="28"/>
+        </w:rPr>
+        <w:t>.</w:t>
       </w:r>
     </w:p>
     <w:p>
@@ -2608,8 +3233,8 @@
 </file>
 
 <file path=word/numbering.xml><?xml version="1.0" encoding="utf-8"?>
-<w:numbering xmlns:wpc="http://schemas.microsoft.com/office/word/2010/wordprocessingCanvas" xmlns:mc="http://schemas.openxmlformats.org/markup-compatibility/2006" xmlns:o="urn:schemas-microsoft-com:office:office" xmlns:r="http://schemas.openxmlformats.org/officeDocument/2006/relationships" xmlns:m="http://schemas.openxmlformats.org/officeDocument/2006/math" xmlns:v="urn:schemas-microsoft-com:vml" xmlns:wp14="http://schemas.microsoft.com/office/word/2010/wordprocessingDrawing" xmlns:wp="http://schemas.openxmlformats.org/drawingml/2006/wordprocessingDrawing" xmlns:w10="urn:schemas-microsoft-com:office:word" xmlns:w="http://schemas.openxmlformats.org/wordprocessingml/2006/main" xmlns:w14="http://schemas.microsoft.com/office/word/2010/wordml" xmlns:w15="http://schemas.microsoft.com/office/word/2012/wordml" xmlns:wpg="http://schemas.microsoft.com/office/word/2010/wordprocessingGroup" xmlns:wpi="http://schemas.microsoft.com/office/word/2010/wordprocessingInk" xmlns:wne="http://schemas.microsoft.com/office/word/2006/wordml" xmlns:wps="http://schemas.microsoft.com/office/word/2010/wordprocessingShape" mc:Ignorable="w14 w15 wp14">
-  <w:abstractNum w:abstractNumId="0">
+<w:numbering xmlns:wpc="http://schemas.microsoft.com/office/word/2010/wordprocessingCanvas" xmlns:cx="http://schemas.microsoft.com/office/drawing/2014/chartex" xmlns:cx1="http://schemas.microsoft.com/office/drawing/2015/9/8/chartex" xmlns:cx2="http://schemas.microsoft.com/office/drawing/2015/10/21/chartex" xmlns:cx3="http://schemas.microsoft.com/office/drawing/2016/5/9/chartex" xmlns:cx4="http://schemas.microsoft.com/office/drawing/2016/5/10/chartex" xmlns:cx5="http://schemas.microsoft.com/office/drawing/2016/5/11/chartex" xmlns:cx6="http://schemas.microsoft.com/office/drawing/2016/5/12/chartex" xmlns:cx7="http://schemas.microsoft.com/office/drawing/2016/5/13/chartex" xmlns:cx8="http://schemas.microsoft.com/office/drawing/2016/5/14/chartex" xmlns:mc="http://schemas.openxmlformats.org/markup-compatibility/2006" xmlns:aink="http://schemas.microsoft.com/office/drawing/2016/ink" xmlns:am3d="http://schemas.microsoft.com/office/drawing/2017/model3d" xmlns:o="urn:schemas-microsoft-com:office:office" xmlns:r="http://schemas.openxmlformats.org/officeDocument/2006/relationships" xmlns:m="http://schemas.openxmlformats.org/officeDocument/2006/math" xmlns:v="urn:schemas-microsoft-com:vml" xmlns:wp14="http://schemas.microsoft.com/office/word/2010/wordprocessingDrawing" xmlns:wp="http://schemas.openxmlformats.org/drawingml/2006/wordprocessingDrawing" xmlns:w10="urn:schemas-microsoft-com:office:word" xmlns:w="http://schemas.openxmlformats.org/wordprocessingml/2006/main" xmlns:w14="http://schemas.microsoft.com/office/word/2010/wordml" xmlns:w15="http://schemas.microsoft.com/office/word/2012/wordml" xmlns:w16cex="http://schemas.microsoft.com/office/word/2018/wordml/cex" xmlns:w16cid="http://schemas.microsoft.com/office/word/2016/wordml/cid" xmlns:w16="http://schemas.microsoft.com/office/word/2018/wordml" xmlns:w16se="http://schemas.microsoft.com/office/word/2015/wordml/symex" xmlns:wpg="http://schemas.microsoft.com/office/word/2010/wordprocessingGroup" xmlns:wpi="http://schemas.microsoft.com/office/word/2010/wordprocessingInk" xmlns:wne="http://schemas.microsoft.com/office/word/2006/wordml" xmlns:wps="http://schemas.microsoft.com/office/word/2010/wordprocessingShape" mc:Ignorable="w14 w15 w16se w16cid w16 w16cex wp14">
+  <w:abstractNum w:abstractNumId="0" w15:restartNumberingAfterBreak="0">
     <w:nsid w:val="03CD6FEF"/>
     <w:multiLevelType w:val="hybridMultilevel"/>
     <w:tmpl w:val="17902FF4"/>
@@ -2698,7 +3323,7 @@
       </w:pPr>
     </w:lvl>
   </w:abstractNum>
-  <w:abstractNum w:abstractNumId="1">
+  <w:abstractNum w:abstractNumId="1" w15:restartNumberingAfterBreak="0">
     <w:nsid w:val="54492B1E"/>
     <w:multiLevelType w:val="hybridMultilevel"/>
     <w:tmpl w:val="F5382006"/>
@@ -2797,7 +3422,7 @@
 </file>
 
 <file path=word/styles.xml><?xml version="1.0" encoding="utf-8"?>
-<w:styles xmlns:mc="http://schemas.openxmlformats.org/markup-compatibility/2006" xmlns:r="http://schemas.openxmlformats.org/officeDocument/2006/relationships" xmlns:w="http://schemas.openxmlformats.org/wordprocessingml/2006/main" xmlns:w14="http://schemas.microsoft.com/office/word/2010/wordml" xmlns:w15="http://schemas.microsoft.com/office/word/2012/wordml" mc:Ignorable="w14 w15">
+<w:styles xmlns:mc="http://schemas.openxmlformats.org/markup-compatibility/2006" xmlns:r="http://schemas.openxmlformats.org/officeDocument/2006/relationships" xmlns:w="http://schemas.openxmlformats.org/wordprocessingml/2006/main" xmlns:w14="http://schemas.microsoft.com/office/word/2010/wordml" xmlns:w15="http://schemas.microsoft.com/office/word/2012/wordml" xmlns:w16cex="http://schemas.microsoft.com/office/word/2018/wordml/cex" xmlns:w16cid="http://schemas.microsoft.com/office/word/2016/wordml/cid" xmlns:w16="http://schemas.microsoft.com/office/word/2018/wordml" xmlns:w16se="http://schemas.microsoft.com/office/word/2015/wordml/symex" mc:Ignorable="w14 w15 w16se w16cid w16 w16cex">
   <w:docDefaults>
     <w:rPrDefault>
       <w:rPr>
@@ -2813,7 +3438,7 @@
       </w:pPr>
     </w:pPrDefault>
   </w:docDefaults>
-  <w:latentStyles w:defLockedState="0" w:defUIPriority="99" w:defSemiHidden="0" w:defUnhideWhenUsed="0" w:defQFormat="0" w:count="371">
+  <w:latentStyles w:defLockedState="0" w:defUIPriority="99" w:defSemiHidden="0" w:defUnhideWhenUsed="0" w:defQFormat="0" w:count="376">
     <w:lsdException w:name="Normal" w:uiPriority="0" w:qFormat="1"/>
     <w:lsdException w:name="heading 1" w:uiPriority="9" w:qFormat="1"/>
     <w:lsdException w:name="heading 2" w:semiHidden="1" w:uiPriority="9" w:unhideWhenUsed="1" w:qFormat="1"/>
@@ -2919,7 +3544,6 @@
     <w:lsdException w:name="HTML Sample" w:semiHidden="1" w:unhideWhenUsed="1"/>
     <w:lsdException w:name="HTML Typewriter" w:semiHidden="1" w:unhideWhenUsed="1"/>
     <w:lsdException w:name="HTML Variable" w:semiHidden="1" w:unhideWhenUsed="1"/>
-    <w:lsdException w:name="Normal Table" w:semiHidden="1" w:unhideWhenUsed="1"/>
     <w:lsdException w:name="annotation subject" w:semiHidden="1" w:unhideWhenUsed="1"/>
     <w:lsdException w:name="No List" w:semiHidden="1" w:unhideWhenUsed="1"/>
     <w:lsdException w:name="Outline List 1" w:semiHidden="1" w:unhideWhenUsed="1"/>
@@ -2962,11 +3586,8 @@
     <w:lsdException w:name="Table Contemporary" w:semiHidden="1" w:unhideWhenUsed="1"/>
     <w:lsdException w:name="Table Elegant" w:semiHidden="1" w:unhideWhenUsed="1"/>
     <w:lsdException w:name="Table Professional" w:semiHidden="1" w:unhideWhenUsed="1"/>
-    <w:lsdException w:name="Table Subtle 1" w:semiHidden="1" w:unhideWhenUsed="1"/>
     <w:lsdException w:name="Table Subtle 2" w:semiHidden="1" w:unhideWhenUsed="1"/>
     <w:lsdException w:name="Table Web 1" w:semiHidden="1" w:unhideWhenUsed="1"/>
-    <w:lsdException w:name="Table Web 2" w:semiHidden="1" w:unhideWhenUsed="1"/>
-    <w:lsdException w:name="Table Web 3" w:semiHidden="1" w:unhideWhenUsed="1"/>
     <w:lsdException w:name="Balloon Text" w:semiHidden="1" w:unhideWhenUsed="1"/>
     <w:lsdException w:name="Table Grid" w:uiPriority="39"/>
     <w:lsdException w:name="Table Theme" w:semiHidden="1" w:unhideWhenUsed="1"/>
@@ -3185,6 +3806,11 @@
     <w:lsdException w:name="List Table 5 Dark Accent 6" w:uiPriority="50"/>
     <w:lsdException w:name="List Table 6 Colorful Accent 6" w:uiPriority="51"/>
     <w:lsdException w:name="List Table 7 Colorful Accent 6" w:uiPriority="52"/>
+    <w:lsdException w:name="Mention" w:semiHidden="1" w:unhideWhenUsed="1"/>
+    <w:lsdException w:name="Smart Hyperlink" w:semiHidden="1" w:unhideWhenUsed="1"/>
+    <w:lsdException w:name="Hashtag" w:semiHidden="1" w:unhideWhenUsed="1"/>
+    <w:lsdException w:name="Unresolved Mention" w:semiHidden="1" w:unhideWhenUsed="1"/>
+    <w:lsdException w:name="Smart Link" w:semiHidden="1" w:unhideWhenUsed="1"/>
   </w:latentStyles>
   <w:style w:type="paragraph" w:default="1" w:styleId="a">
     <w:name w:val="Normal"/>

</xml_diff>